<commit_message>
few bugs fixed, template updated, grammar fixed
</commit_message>
<xml_diff>
--- a/collector/LetterTemplate.docx
+++ b/collector/LetterTemplate.docx
@@ -6,7 +6,7 @@
     <w:tbl>
       <w:tblPr>
         <w:jc w:val="left"/>
-        <w:tblInd w:w="-62" w:type="dxa"/>
+        <w:tblInd w:w="-79" w:type="dxa"/>
         <w:tblBorders>
           <w:top w:val="dashed" w:sz="14" w:space="0" w:color="666666"/>
           <w:left w:val="dashed" w:sz="14" w:space="0" w:color="666666"/>
@@ -23,16 +23,17 @@
         </w:tblCellMar>
       </w:tblPr>
       <w:tblGrid>
-        <w:gridCol w:w="4676"/>
+        <w:gridCol w:w="4675"/>
         <w:gridCol w:w="4773"/>
       </w:tblGrid>
       <w:tr>
         <w:trPr>
+          <w:trHeight w:val="360" w:hRule="atLeast"/>
           <w:cantSplit w:val="false"/>
         </w:trPr>
         <w:tc>
           <w:tcPr>
-            <w:tcW w:w="4676" w:type="dxa"/>
+            <w:tcW w:w="4675" w:type="dxa"/>
             <w:tcBorders>
               <w:top w:val="dashed" w:sz="14" w:space="0" w:color="666666"/>
               <w:left w:val="dashed" w:sz="14" w:space="0" w:color="666666"/>
@@ -101,7 +102,7 @@
               </w:tblCellMar>
             </w:tblPr>
             <w:tblGrid>
-              <w:gridCol w:w="809"/>
+              <w:gridCol w:w="808"/>
               <w:gridCol w:w="3765"/>
             </w:tblGrid>
             <w:tr>
@@ -110,7 +111,7 @@
               </w:trPr>
               <w:tc>
                 <w:tcPr>
-                  <w:tcW w:w="809" w:type="dxa"/>
+                  <w:tcW w:w="808" w:type="dxa"/>
                   <w:tcBorders>
                     <w:top w:val="nil"/>
                     <w:left w:val="nil"/>
@@ -155,16 +156,6 @@
                     <w:rPr/>
                   </w:r>
                 </w:p>
-                <w:p>
-                  <w:pPr>
-                    <w:pStyle w:val="TextBody"/>
-                    <w:spacing w:before="0" w:after="140"/>
-                    <w:rPr/>
-                  </w:pPr>
-                  <w:r>
-                    <w:rPr/>
-                  </w:r>
-                </w:p>
               </w:tc>
             </w:tr>
           </w:tbl>
@@ -186,7 +177,7 @@
         </w:trPr>
         <w:tc>
           <w:tcPr>
-            <w:tcW w:w="4676" w:type="dxa"/>
+            <w:tcW w:w="4675" w:type="dxa"/>
             <w:tcBorders>
               <w:top w:val="nil"/>
               <w:left w:val="dashed" w:sz="14" w:space="0" w:color="666666"/>
@@ -252,12 +243,12 @@
       </w:tr>
       <w:tr>
         <w:trPr>
-          <w:trHeight w:val="253" w:hRule="atLeast"/>
+          <w:trHeight w:val="129" w:hRule="atLeast"/>
           <w:cantSplit w:val="false"/>
         </w:trPr>
         <w:tc>
           <w:tcPr>
-            <w:tcW w:w="4676" w:type="dxa"/>
+            <w:tcW w:w="4675" w:type="dxa"/>
             <w:tcBorders>
               <w:top w:val="nil"/>
               <w:left w:val="dashed" w:sz="14" w:space="0" w:color="666666"/>
@@ -364,6 +355,26 @@
       <w:pPr>
         <w:pStyle w:val="Normal"/>
         <w:spacing w:lineRule="auto" w:line="276" w:before="0" w:after="0"/>
+        <w:rPr/>
+      </w:pPr>
+      <w:r>
+        <w:rPr/>
+      </w:r>
+    </w:p>
+    <w:p>
+      <w:pPr>
+        <w:pStyle w:val="Normal"/>
+        <w:spacing w:lineRule="auto" w:line="276" w:before="0" w:after="0"/>
+        <w:rPr/>
+      </w:pPr>
+      <w:r>
+        <w:rPr/>
+      </w:r>
+    </w:p>
+    <w:p>
+      <w:pPr>
+        <w:pStyle w:val="Normal"/>
+        <w:spacing w:lineRule="auto" w:line="276" w:before="0" w:after="0"/>
         <w:ind w:left="0" w:right="-1440" w:hanging="0"/>
         <w:rPr>
           <w:rFonts w:eastAsia="Arial" w:cs="Arial"/>
@@ -514,7 +525,7 @@
           <w:rFonts w:eastAsia="Arial" w:cs="Arial"/>
           <w:color w:val="1C1C1C"/>
         </w:rPr>
-        <w:t xml:space="preserve"> och boka din städning på inom 60 sekunder. Ange koden i kupongfältet när du bokar för att ta tillvara på rabatten. </w:t>
+        <w:t xml:space="preserve"> och boka din städning inom 60 sekunder. Ange koden i kupongfältet när du bokar för att ta tillvara på rabatten. </w:t>
       </w:r>
     </w:p>
     <w:p>
@@ -573,7 +584,7 @@
           <w:rFonts w:eastAsia="Arial" w:cs="Arial"/>
           <w:color w:val="1C1C1C"/>
         </w:rPr>
-        <w:t>Gratis fönsterputtsning</w:t>
+        <w:t>Gratis fönsterputsning</w:t>
       </w:r>
     </w:p>
     <w:p>
@@ -1450,6 +1461,18 @@
       <w:rFonts w:cs="OpenSymbol"/>
     </w:rPr>
   </w:style>
+  <w:style w:type="character" w:styleId="ListLabel15">
+    <w:name w:val="ListLabel 15"/>
+    <w:rPr>
+      <w:rFonts w:cs="Symbol"/>
+    </w:rPr>
+  </w:style>
+  <w:style w:type="character" w:styleId="ListLabel16">
+    <w:name w:val="ListLabel 16"/>
+    <w:rPr>
+      <w:rFonts w:cs="OpenSymbol"/>
+    </w:rPr>
+  </w:style>
   <w:style w:type="paragraph" w:styleId="Heading">
     <w:name w:val="Heading"/>
     <w:basedOn w:val="Normal"/>

</xml_diff>

<commit_message>
phone correted + template updated
</commit_message>
<xml_diff>
--- a/collector/LetterTemplate.docx
+++ b/collector/LetterTemplate.docx
@@ -6,7 +6,7 @@
     <w:tbl>
       <w:tblPr>
         <w:jc w:val="left"/>
-        <w:tblInd w:w="-79" w:type="dxa"/>
+        <w:tblInd w:w="-113" w:type="dxa"/>
         <w:tblBorders>
           <w:top w:val="dashed" w:sz="14" w:space="0" w:color="666666"/>
           <w:left w:val="dashed" w:sz="14" w:space="0" w:color="666666"/>
@@ -23,7 +23,7 @@
         </w:tblCellMar>
       </w:tblPr>
       <w:tblGrid>
-        <w:gridCol w:w="4675"/>
+        <w:gridCol w:w="4673"/>
         <w:gridCol w:w="4773"/>
       </w:tblGrid>
       <w:tr>
@@ -33,7 +33,7 @@
         </w:trPr>
         <w:tc>
           <w:tcPr>
-            <w:tcW w:w="4675" w:type="dxa"/>
+            <w:tcW w:w="4673" w:type="dxa"/>
             <w:tcBorders>
               <w:top w:val="dashed" w:sz="14" w:space="0" w:color="666666"/>
               <w:left w:val="dashed" w:sz="14" w:space="0" w:color="666666"/>
@@ -102,7 +102,7 @@
               </w:tblCellMar>
             </w:tblPr>
             <w:tblGrid>
-              <w:gridCol w:w="808"/>
+              <w:gridCol w:w="806"/>
               <w:gridCol w:w="3765"/>
             </w:tblGrid>
             <w:tr>
@@ -111,7 +111,7 @@
               </w:trPr>
               <w:tc>
                 <w:tcPr>
-                  <w:tcW w:w="808" w:type="dxa"/>
+                  <w:tcW w:w="806" w:type="dxa"/>
                   <w:tcBorders>
                     <w:top w:val="nil"/>
                     <w:left w:val="nil"/>
@@ -177,7 +177,7 @@
         </w:trPr>
         <w:tc>
           <w:tcPr>
-            <w:tcW w:w="4675" w:type="dxa"/>
+            <w:tcW w:w="4673" w:type="dxa"/>
             <w:tcBorders>
               <w:top w:val="nil"/>
               <w:left w:val="dashed" w:sz="14" w:space="0" w:color="666666"/>
@@ -248,7 +248,7 @@
         </w:trPr>
         <w:tc>
           <w:tcPr>
-            <w:tcW w:w="4675" w:type="dxa"/>
+            <w:tcW w:w="4673" w:type="dxa"/>
             <w:tcBorders>
               <w:top w:val="nil"/>
               <w:left w:val="dashed" w:sz="14" w:space="0" w:color="666666"/>
@@ -365,16 +365,6 @@
       <w:pPr>
         <w:pStyle w:val="Normal"/>
         <w:spacing w:lineRule="auto" w:line="276" w:before="0" w:after="0"/>
-        <w:rPr/>
-      </w:pPr>
-      <w:r>
-        <w:rPr/>
-      </w:r>
-    </w:p>
-    <w:p>
-      <w:pPr>
-        <w:pStyle w:val="Normal"/>
-        <w:spacing w:lineRule="auto" w:line="276" w:before="0" w:after="0"/>
         <w:ind w:left="0" w:right="-1440" w:hanging="0"/>
         <w:rPr>
           <w:rFonts w:eastAsia="Arial" w:cs="Arial"/>
@@ -411,6 +401,15 @@
     <w:p>
       <w:pPr>
         <w:pStyle w:val="TextBody"/>
+        <w:rPr/>
+      </w:pPr>
+      <w:r>
+        <w:rPr/>
+      </w:r>
+    </w:p>
+    <w:p>
+      <w:pPr>
+        <w:pStyle w:val="TextBody"/>
         <w:rPr>
           <w:rFonts w:eastAsia="Arial" w:cs="Arial"/>
           <w:color w:val="1C1C1C"/>
@@ -493,7 +492,7 @@
           <w:bCs/>
           <w:color w:val="1C1C1C"/>
         </w:rPr>
-        <w:t>Få dit hem städat av cleanJoy idag</w:t>
+        <w:t>Få ditt hem städat av cleanJoy idag</w:t>
       </w:r>
     </w:p>
     <w:p>
@@ -1473,6 +1472,30 @@
       <w:rFonts w:cs="OpenSymbol"/>
     </w:rPr>
   </w:style>
+  <w:style w:type="character" w:styleId="ListLabel17">
+    <w:name w:val="ListLabel 17"/>
+    <w:rPr>
+      <w:rFonts w:cs="Symbol"/>
+    </w:rPr>
+  </w:style>
+  <w:style w:type="character" w:styleId="ListLabel18">
+    <w:name w:val="ListLabel 18"/>
+    <w:rPr>
+      <w:rFonts w:cs="OpenSymbol"/>
+    </w:rPr>
+  </w:style>
+  <w:style w:type="character" w:styleId="ListLabel19">
+    <w:name w:val="ListLabel 19"/>
+    <w:rPr>
+      <w:rFonts w:cs="Symbol"/>
+    </w:rPr>
+  </w:style>
+  <w:style w:type="character" w:styleId="ListLabel20">
+    <w:name w:val="ListLabel 20"/>
+    <w:rPr>
+      <w:rFonts w:cs="OpenSymbol"/>
+    </w:rPr>
+  </w:style>
   <w:style w:type="paragraph" w:styleId="Heading">
     <w:name w:val="Heading"/>
     <w:basedOn w:val="Normal"/>

</xml_diff>